<commit_message>
Modificaciones en el diagrama UML y el Documento de especificación
</commit_message>
<xml_diff>
--- a/DOCS/Entrega.docx
+++ b/DOCS/Entrega.docx
@@ -690,6 +690,89 @@
           <w:rtl w:val="0"/>
         </w:rPr>
         <w:t xml:space="preserve">Archivo anexado a la carpeta del drive.</w:t>
+      </w:r>
+    </w:p>
+    <w:p>
+      <w:pPr>
+        <w:contextualSpacing w:val="0"/>
+        <w:rPr/>
+      </w:pPr>
+      <w:r>
+        <w:rPr>
+          <w:rtl w:val="0"/>
+        </w:rPr>
+        <w:t xml:space="preserve">Cuestiones de Diseño:</w:t>
+      </w:r>
+    </w:p>
+    <w:p>
+      <w:pPr>
+        <w:contextualSpacing w:val="0"/>
+        <w:rPr/>
+      </w:pPr>
+      <w:r>
+        <w:rPr>
+          <w:rtl w:val="0"/>
+        </w:rPr>
+        <w:t xml:space="preserve">Se decide implementar la clase System mediante el uso del patrón de diseño Singleton. Esto se debe a que solo necesitamos una instancia de System para de esta forma evitar la inconsistencia de datos (tener 2 o más instancias produciría que un dato que se modifique en una no se vea reflejado en las otras) y poder tener un mayor control de acceso (generar un control estricto sobre cómo y cuándo acceder a ella).</w:t>
+      </w:r>
+    </w:p>
+    <w:p>
+      <w:pPr>
+        <w:contextualSpacing w:val="0"/>
+        <w:rPr/>
+      </w:pPr>
+      <w:r>
+        <w:rPr>
+          <w:rtl w:val="0"/>
+        </w:rPr>
+      </w:r>
+    </w:p>
+    <w:p>
+      <w:pPr>
+        <w:contextualSpacing w:val="0"/>
+        <w:rPr/>
+      </w:pPr>
+      <w:r>
+        <w:rPr>
+          <w:rtl w:val="0"/>
+        </w:rPr>
+        <w:t xml:space="preserve">Para que el usuario pueda configurar el tipo de notificación que se desea recibir se decide implementarlo a través del patrón Strategy. Se le envía un comentario y de acuerdo al tipo de este se toma la estrategia necesaria para devolver el comentario deseado. También se prevé un futuro cambio en tipos de usuarios, ya sea agregación o eliminación de algún tipo, y así facilitar la adaptación del nuevo requerimiento pedido.</w:t>
+      </w:r>
+    </w:p>
+    <w:p>
+      <w:pPr>
+        <w:contextualSpacing w:val="0"/>
+        <w:rPr/>
+      </w:pPr>
+      <w:r>
+        <w:rPr>
+          <w:rtl w:val="0"/>
+        </w:rPr>
+        <w:t xml:space="preserve">La clase CommentFilter ocupando el rol de Estrategia del patrón, mientras que sus hijos el de EstrategiaConcreta, siendo estos los que resolverán las cuestiones planteadas.</w:t>
+      </w:r>
+    </w:p>
+    <w:p>
+      <w:pPr>
+        <w:contextualSpacing w:val="0"/>
+        <w:rPr/>
+      </w:pPr>
+      <w:r>
+        <w:rPr>
+          <w:rtl w:val="0"/>
+        </w:rPr>
+        <w:t xml:space="preserve">Aclaración: por el momento los tipos de usuario de decidieron resolver a través de un método en la clase User, que retorne el tipo de usuario según la cantidad de comentarios.</w:t>
+      </w:r>
+    </w:p>
+    <w:p>
+      <w:pPr>
+        <w:ind w:left="0" w:firstLine="0"/>
+        <w:contextualSpacing w:val="0"/>
+        <w:rPr/>
+      </w:pPr>
+      <w:r>
+        <w:rPr>
+          <w:rtl w:val="0"/>
+        </w:rPr>
       </w:r>
     </w:p>
     <w:p>

</xml_diff>